<commit_message>
re-organize GLYCC and fix documentation
</commit_message>
<xml_diff>
--- a/upgrade_study/HE/summary/HE_pipeline.v1.1.docx
+++ b/upgrade_study/HE/summary/HE_pipeline.v1.1.docx
@@ -1,6 +1,6 @@
 
 <file path=word/document.xml><?xml version="1.0" encoding="utf-8"?>
-<w:document xmlns:wpc="http://schemas.microsoft.com/office/word/2010/wordprocessingCanvas" xmlns:cx="http://schemas.microsoft.com/office/drawing/2014/chartex" xmlns:cx1="http://schemas.microsoft.com/office/drawing/2015/9/8/chartex" xmlns:cx2="http://schemas.microsoft.com/office/drawing/2015/10/21/chartex" xmlns:cx3="http://schemas.microsoft.com/office/drawing/2016/5/9/chartex" xmlns:cx4="http://schemas.microsoft.com/office/drawing/2016/5/10/chartex" xmlns:cx5="http://schemas.microsoft.com/office/drawing/2016/5/11/chartex" xmlns:cx6="http://schemas.microsoft.com/office/drawing/2016/5/12/chartex" xmlns:cx7="http://schemas.microsoft.com/office/drawing/2016/5/13/chartex" xmlns:cx8="http://schemas.microsoft.com/office/drawing/2016/5/14/chartex" xmlns:mc="http://schemas.openxmlformats.org/markup-compatibility/2006" xmlns:aink="http://schemas.microsoft.com/office/drawing/2016/ink" xmlns:am3d="http://schemas.microsoft.com/office/drawing/2017/model3d" xmlns:o="urn:schemas-microsoft-com:office:office" xmlns:r="http://schemas.openxmlformats.org/officeDocument/2006/relationships" xmlns:m="http://schemas.openxmlformats.org/officeDocument/2006/math" xmlns:v="urn:schemas-microsoft-com:vml" xmlns:wp14="http://schemas.microsoft.com/office/word/2010/wordprocessingDrawing" xmlns:wp="http://schemas.openxmlformats.org/drawingml/2006/wordprocessingDrawing" xmlns:w10="urn:schemas-microsoft-com:office:word" xmlns:w="http://schemas.openxmlformats.org/wordprocessingml/2006/main" xmlns:w14="http://schemas.microsoft.com/office/word/2010/wordml" xmlns:w15="http://schemas.microsoft.com/office/word/2012/wordml" xmlns:w16cex="http://schemas.microsoft.com/office/word/2018/wordml/cex" xmlns:w16cid="http://schemas.microsoft.com/office/word/2016/wordml/cid" xmlns:w16="http://schemas.microsoft.com/office/word/2018/wordml" xmlns:w16sdtdh="http://schemas.microsoft.com/office/word/2020/wordml/sdtdatahash" xmlns:w16se="http://schemas.microsoft.com/office/word/2015/wordml/symex" xmlns:wpg="http://schemas.microsoft.com/office/word/2010/wordprocessingGroup" xmlns:wpi="http://schemas.microsoft.com/office/word/2010/wordprocessingInk" xmlns:wne="http://schemas.microsoft.com/office/word/2006/wordml" xmlns:wps="http://schemas.microsoft.com/office/word/2010/wordprocessingShape" mc:Ignorable="w14 w15 w16se w16cid w16 w16cex w16sdtdh wp14">
+<w:document xmlns:wpc="http://schemas.microsoft.com/office/word/2010/wordprocessingCanvas" xmlns:cx="http://schemas.microsoft.com/office/drawing/2014/chartex" xmlns:cx1="http://schemas.microsoft.com/office/drawing/2015/9/8/chartex" xmlns:cx2="http://schemas.microsoft.com/office/drawing/2015/10/21/chartex" xmlns:cx3="http://schemas.microsoft.com/office/drawing/2016/5/9/chartex" xmlns:cx4="http://schemas.microsoft.com/office/drawing/2016/5/10/chartex" xmlns:cx5="http://schemas.microsoft.com/office/drawing/2016/5/11/chartex" xmlns:cx6="http://schemas.microsoft.com/office/drawing/2016/5/12/chartex" xmlns:cx7="http://schemas.microsoft.com/office/drawing/2016/5/13/chartex" xmlns:cx8="http://schemas.microsoft.com/office/drawing/2016/5/14/chartex" xmlns:mc="http://schemas.openxmlformats.org/markup-compatibility/2006" xmlns:aink="http://schemas.microsoft.com/office/drawing/2016/ink" xmlns:am3d="http://schemas.microsoft.com/office/drawing/2017/model3d" xmlns:o="urn:schemas-microsoft-com:office:office" xmlns:oel="http://schemas.microsoft.com/office/2019/extlst" xmlns:r="http://schemas.openxmlformats.org/officeDocument/2006/relationships" xmlns:m="http://schemas.openxmlformats.org/officeDocument/2006/math" xmlns:v="urn:schemas-microsoft-com:vml" xmlns:wp14="http://schemas.microsoft.com/office/word/2010/wordprocessingDrawing" xmlns:wp="http://schemas.openxmlformats.org/drawingml/2006/wordprocessingDrawing" xmlns:w10="urn:schemas-microsoft-com:office:word" xmlns:w="http://schemas.openxmlformats.org/wordprocessingml/2006/main" xmlns:w14="http://schemas.microsoft.com/office/word/2010/wordml" xmlns:w15="http://schemas.microsoft.com/office/word/2012/wordml" xmlns:w16cex="http://schemas.microsoft.com/office/word/2018/wordml/cex" xmlns:w16cid="http://schemas.microsoft.com/office/word/2016/wordml/cid" xmlns:w16="http://schemas.microsoft.com/office/word/2018/wordml" xmlns:w16sdtdh="http://schemas.microsoft.com/office/word/2020/wordml/sdtdatahash" xmlns:w16se="http://schemas.microsoft.com/office/word/2015/wordml/symex" xmlns:wpg="http://schemas.microsoft.com/office/word/2010/wordprocessingGroup" xmlns:wpi="http://schemas.microsoft.com/office/word/2010/wordprocessingInk" xmlns:wne="http://schemas.microsoft.com/office/word/2006/wordml" xmlns:wps="http://schemas.microsoft.com/office/word/2010/wordprocessingShape" mc:Ignorable="w14 w15 w16se w16cid w16 w16cex w16sdtdh wp14">
   <w:body>
     <w:p>
       <w:pPr>
@@ -372,16 +372,7 @@
                                 <w:szCs w:val="16"/>
                                 <w:lang w:val="en-US"/>
                               </w:rPr>
-                              <w:t>slideE</w:t>
-                            </w:r>
-                            <w:r>
-                              <w:rPr>
-                                <w:rFonts w:ascii="Courier New" w:hAnsi="Courier New" w:cs="Courier New"/>
-                                <w:sz w:val="16"/>
-                                <w:szCs w:val="16"/>
-                                <w:lang w:val="en-US"/>
-                              </w:rPr>
-                              <w:t>Mask</w:t>
+                              <w:t>ExpressHist</w:t>
                             </w:r>
                             <w:proofErr w:type="spellEnd"/>
                             <w:r>
@@ -649,7 +640,6 @@
                               </w:rPr>
                               <w:t xml:space="preserve">HE-positive objects, </w:t>
                             </w:r>
-                            <w:proofErr w:type="gramStart"/>
                             <w:r>
                               <w:rPr>
                                 <w:i/>
@@ -660,7 +650,6 @@
                               </w:rPr>
                               <w:t>i.e.</w:t>
                             </w:r>
-                            <w:proofErr w:type="gramEnd"/>
                             <w:r>
                               <w:rPr>
                                 <w:sz w:val="16"/>
@@ -815,44 +804,7 @@
                                 <w:szCs w:val="16"/>
                                 <w:lang w:val="en-US"/>
                               </w:rPr>
-                              <w:t xml:space="preserve">Entropy threshold used for </w:t>
-                            </w:r>
-                            <w:proofErr w:type="spellStart"/>
-                            <w:r>
-                              <w:rPr>
-                                <w:rFonts w:ascii="Courier New" w:hAnsi="Courier New" w:cs="Courier New"/>
-                                <w:sz w:val="16"/>
-                                <w:szCs w:val="16"/>
-                                <w:lang w:val="en-US"/>
-                              </w:rPr>
-                              <w:t>slideEMask</w:t>
-                            </w:r>
-                            <w:proofErr w:type="spellEnd"/>
-                            <w:r>
-                              <w:rPr>
-                                <w:sz w:val="16"/>
-                                <w:szCs w:val="16"/>
-                                <w:lang w:val="en-US"/>
-                              </w:rPr>
-                              <w:t xml:space="preserve">: 210. Sample used: </w:t>
-                            </w:r>
-                            <w:proofErr w:type="gramStart"/>
-                            <w:r>
-                              <w:rPr>
-                                <w:sz w:val="16"/>
-                                <w:szCs w:val="16"/>
-                                <w:lang w:val="en-US"/>
-                              </w:rPr>
-                              <w:t>AE1468.UMC.HE.ndpi</w:t>
-                            </w:r>
-                            <w:proofErr w:type="gramEnd"/>
-                            <w:r>
-                              <w:rPr>
-                                <w:sz w:val="16"/>
-                                <w:szCs w:val="16"/>
-                                <w:lang w:val="en-US"/>
-                              </w:rPr>
-                              <w:t>.</w:t>
+                              <w:t>Sample used: AE1468.UMC.HE.ndpi.</w:t>
                             </w:r>
                           </w:p>
                         </w:txbxContent>
@@ -881,7 +833,7 @@
                 <v:stroke joinstyle="miter"/>
                 <v:path gradientshapeok="t" o:connecttype="rect"/>
               </v:shapetype>
-              <v:shape id="Text Box 1" o:spid="_x0000_s1026" type="#_x0000_t202" style="position:absolute;left:0;text-align:left;margin-left:266pt;margin-top:4pt;width:254pt;height:267pt;z-index:251659264;visibility:visible;mso-wrap-style:square;mso-width-percent:0;mso-height-percent:0;mso-wrap-distance-left:9pt;mso-wrap-distance-top:0;mso-wrap-distance-right:9pt;mso-wrap-distance-bottom:0;mso-position-horizontal:absolute;mso-position-horizontal-relative:text;mso-position-vertical:absolute;mso-position-vertical-relative:text;mso-width-percent:0;mso-height-percent:0;mso-width-relative:margin;mso-height-relative:margin;v-text-anchor:top" o:gfxdata="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" filled="f" strokeweight=".5pt">
+              <v:shape id="Text Box 1" o:spid="_x0000_s1026" type="#_x0000_t202" style="position:absolute;left:0;text-align:left;margin-left:266pt;margin-top:4pt;width:254pt;height:267pt;z-index:251659264;visibility:visible;mso-wrap-style:square;mso-width-percent:0;mso-height-percent:0;mso-wrap-distance-left:9pt;mso-wrap-distance-top:0;mso-wrap-distance-right:9pt;mso-wrap-distance-bottom:0;mso-position-horizontal:absolute;mso-position-horizontal-relative:text;mso-position-vertical:absolute;mso-position-vertical-relative:text;mso-width-percent:0;mso-height-percent:0;mso-width-relative:margin;mso-height-relative:margin;v-text-anchor:top" o:gfxdata="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" filled="f" strokeweight=".5pt">
                 <v:stroke dashstyle="dash"/>
                 <v:textbox>
                   <w:txbxContent>
@@ -975,16 +927,7 @@
                           <w:szCs w:val="16"/>
                           <w:lang w:val="en-US"/>
                         </w:rPr>
-                        <w:t>slideE</w:t>
-                      </w:r>
-                      <w:r>
-                        <w:rPr>
-                          <w:rFonts w:ascii="Courier New" w:hAnsi="Courier New" w:cs="Courier New"/>
-                          <w:sz w:val="16"/>
-                          <w:szCs w:val="16"/>
-                          <w:lang w:val="en-US"/>
-                        </w:rPr>
-                        <w:t>Mask</w:t>
+                        <w:t>ExpressHist</w:t>
                       </w:r>
                       <w:proofErr w:type="spellEnd"/>
                       <w:r>
@@ -1252,7 +1195,6 @@
                         </w:rPr>
                         <w:t xml:space="preserve">HE-positive objects, </w:t>
                       </w:r>
-                      <w:proofErr w:type="gramStart"/>
                       <w:r>
                         <w:rPr>
                           <w:i/>
@@ -1263,7 +1205,6 @@
                         </w:rPr>
                         <w:t>i.e.</w:t>
                       </w:r>
-                      <w:proofErr w:type="gramEnd"/>
                       <w:r>
                         <w:rPr>
                           <w:sz w:val="16"/>
@@ -1418,44 +1359,7 @@
                           <w:szCs w:val="16"/>
                           <w:lang w:val="en-US"/>
                         </w:rPr>
-                        <w:t xml:space="preserve">Entropy threshold used for </w:t>
-                      </w:r>
-                      <w:proofErr w:type="spellStart"/>
-                      <w:r>
-                        <w:rPr>
-                          <w:rFonts w:ascii="Courier New" w:hAnsi="Courier New" w:cs="Courier New"/>
-                          <w:sz w:val="16"/>
-                          <w:szCs w:val="16"/>
-                          <w:lang w:val="en-US"/>
-                        </w:rPr>
-                        <w:t>slideEMask</w:t>
-                      </w:r>
-                      <w:proofErr w:type="spellEnd"/>
-                      <w:r>
-                        <w:rPr>
-                          <w:sz w:val="16"/>
-                          <w:szCs w:val="16"/>
-                          <w:lang w:val="en-US"/>
-                        </w:rPr>
-                        <w:t xml:space="preserve">: 210. Sample used: </w:t>
-                      </w:r>
-                      <w:proofErr w:type="gramStart"/>
-                      <w:r>
-                        <w:rPr>
-                          <w:sz w:val="16"/>
-                          <w:szCs w:val="16"/>
-                          <w:lang w:val="en-US"/>
-                        </w:rPr>
-                        <w:t>AE1468.UMC.HE.ndpi</w:t>
-                      </w:r>
-                      <w:proofErr w:type="gramEnd"/>
-                      <w:r>
-                        <w:rPr>
-                          <w:sz w:val="16"/>
-                          <w:szCs w:val="16"/>
-                          <w:lang w:val="en-US"/>
-                        </w:rPr>
-                        <w:t>.</w:t>
+                        <w:t>Sample used: AE1468.UMC.HE.ndpi.</w:t>
                       </w:r>
                     </w:p>
                   </w:txbxContent>
@@ -1943,6 +1847,7 @@
   <w:style w:type="character" w:default="1" w:styleId="DefaultParagraphFont">
     <w:name w:val="Default Paragraph Font"/>
     <w:uiPriority w:val="1"/>
+    <w:semiHidden/>
     <w:unhideWhenUsed/>
   </w:style>
   <w:style w:type="table" w:default="1" w:styleId="TableNormal">

</xml_diff>